<commit_message>
test and explainations for commit 2 of this branch
</commit_message>
<xml_diff>
--- a/test screenshots/Register User/registering a user.docx
+++ b/test screenshots/Register User/registering a user.docx
@@ -99,10 +99,10 @@
           <w:noProof/>
         </w:rPr>
         <w:drawing>
-          <wp:inline distT="0" distB="0" distL="0" distR="0" wp14:anchorId="49517E56" wp14:editId="5668816F">
-            <wp:extent cx="2657475" cy="1743075"/>
-            <wp:effectExtent l="0" t="0" r="9525" b="9525"/>
-            <wp:docPr id="1" name="Picture 1" descr="Graphical user interface, application&#10;&#10;Description automatically generated"/>
+          <wp:inline distT="0" distB="0" distL="0" distR="0" wp14:anchorId="6C3B836E" wp14:editId="4C9481F3">
+            <wp:extent cx="2505075" cy="1943100"/>
+            <wp:effectExtent l="0" t="0" r="9525" b="0"/>
+            <wp:docPr id="3" name="Picture 3" descr="Graphical user interface, application&#10;&#10;Description automatically generated"/>
             <wp:cNvGraphicFramePr>
               <a:graphicFrameLocks xmlns:a="http://schemas.openxmlformats.org/drawingml/2006/main" noChangeAspect="1"/>
             </wp:cNvGraphicFramePr>
@@ -110,23 +110,36 @@
               <a:graphicData uri="http://schemas.openxmlformats.org/drawingml/2006/picture">
                 <pic:pic xmlns:pic="http://schemas.openxmlformats.org/drawingml/2006/picture">
                   <pic:nvPicPr>
-                    <pic:cNvPr id="1" name="Picture 1" descr="Graphical user interface, application&#10;&#10;Description automatically generated"/>
-                    <pic:cNvPicPr/>
+                    <pic:cNvPr id="3" name="Picture 3" descr="Graphical user interface, application&#10;&#10;Description automatically generated"/>
+                    <pic:cNvPicPr>
+                      <a:picLocks noChangeAspect="1" noChangeArrowheads="1"/>
+                    </pic:cNvPicPr>
                   </pic:nvPicPr>
                   <pic:blipFill>
-                    <a:blip r:embed="rId5"/>
+                    <a:blip r:embed="rId5">
+                      <a:extLst>
+                        <a:ext uri="{28A0092B-C50C-407E-A947-70E740481C1C}">
+                          <a14:useLocalDpi xmlns:a14="http://schemas.microsoft.com/office/drawing/2010/main" val="0"/>
+                        </a:ext>
+                      </a:extLst>
+                    </a:blip>
+                    <a:srcRect/>
                     <a:stretch>
                       <a:fillRect/>
                     </a:stretch>
                   </pic:blipFill>
-                  <pic:spPr>
+                  <pic:spPr bwMode="auto">
                     <a:xfrm>
                       <a:off x="0" y="0"/>
-                      <a:ext cx="2657475" cy="1743075"/>
+                      <a:ext cx="2505075" cy="1943100"/>
                     </a:xfrm>
                     <a:prstGeom prst="rect">
                       <a:avLst/>
                     </a:prstGeom>
+                    <a:noFill/>
+                    <a:ln>
+                      <a:noFill/>
+                    </a:ln>
                   </pic:spPr>
                 </pic:pic>
               </a:graphicData>
@@ -159,10 +172,10 @@
           <w:noProof/>
         </w:rPr>
         <w:drawing>
-          <wp:inline distT="0" distB="0" distL="0" distR="0" wp14:anchorId="1EC1C480" wp14:editId="1670DD38">
-            <wp:extent cx="3552825" cy="285750"/>
+          <wp:inline distT="0" distB="0" distL="0" distR="0" wp14:anchorId="0B5A79FA" wp14:editId="67589203">
+            <wp:extent cx="2162175" cy="1314450"/>
             <wp:effectExtent l="0" t="0" r="9525" b="0"/>
-            <wp:docPr id="4" name="Picture 4"/>
+            <wp:docPr id="6" name="Picture 6" descr="Text&#10;&#10;Description automatically generated"/>
             <wp:cNvGraphicFramePr>
               <a:graphicFrameLocks xmlns:a="http://schemas.openxmlformats.org/drawingml/2006/main" noChangeAspect="1"/>
             </wp:cNvGraphicFramePr>
@@ -170,7 +183,7 @@
               <a:graphicData uri="http://schemas.openxmlformats.org/drawingml/2006/picture">
                 <pic:pic xmlns:pic="http://schemas.openxmlformats.org/drawingml/2006/picture">
                   <pic:nvPicPr>
-                    <pic:cNvPr id="0" name="Picture 7"/>
+                    <pic:cNvPr id="6" name="Picture 6" descr="Text&#10;&#10;Description automatically generated"/>
                     <pic:cNvPicPr>
                       <a:picLocks noChangeAspect="1" noChangeArrowheads="1"/>
                     </pic:cNvPicPr>
@@ -191,7 +204,7 @@
                   <pic:spPr bwMode="auto">
                     <a:xfrm>
                       <a:off x="0" y="0"/>
-                      <a:ext cx="3552825" cy="285750"/>
+                      <a:ext cx="2162175" cy="1314450"/>
                     </a:xfrm>
                     <a:prstGeom prst="rect">
                       <a:avLst/>
@@ -218,7 +231,19 @@
         <w:rPr>
           <w:lang w:val="en-US"/>
         </w:rPr>
-        <w:t xml:space="preserve">I am using the a “users” variable, as I have not implemented a database yet </w:t>
+        <w:t>I am using the a “users” variable, as I have not implemented a database</w:t>
+      </w:r>
+      <w:r>
+        <w:rPr>
+          <w:lang w:val="en-US"/>
+        </w:rPr>
+        <w:t>/local storage</w:t>
+      </w:r>
+      <w:r>
+        <w:rPr>
+          <w:lang w:val="en-US"/>
+        </w:rPr>
+        <w:t xml:space="preserve"> yet </w:t>
       </w:r>
     </w:p>
     <w:p>
@@ -244,11 +269,12 @@
         <w:rPr>
           <w:noProof/>
         </w:rPr>
+        <w:lastRenderedPageBreak/>
         <w:drawing>
-          <wp:inline distT="0" distB="0" distL="0" distR="0" wp14:anchorId="2B0014F0" wp14:editId="69921E5F">
-            <wp:extent cx="2381250" cy="1277914"/>
+          <wp:inline distT="0" distB="0" distL="0" distR="0" wp14:anchorId="4EA5A7DB" wp14:editId="44255845">
+            <wp:extent cx="4705350" cy="2000250"/>
             <wp:effectExtent l="0" t="0" r="0" b="0"/>
-            <wp:docPr id="5" name="Picture 5" descr="Text&#10;&#10;Description automatically generated"/>
+            <wp:docPr id="1" name="Picture 1" descr="Text&#10;&#10;Description automatically generated"/>
             <wp:cNvGraphicFramePr>
               <a:graphicFrameLocks xmlns:a="http://schemas.openxmlformats.org/drawingml/2006/main" noChangeAspect="1"/>
             </wp:cNvGraphicFramePr>
@@ -256,36 +282,23 @@
               <a:graphicData uri="http://schemas.openxmlformats.org/drawingml/2006/picture">
                 <pic:pic xmlns:pic="http://schemas.openxmlformats.org/drawingml/2006/picture">
                   <pic:nvPicPr>
-                    <pic:cNvPr id="5" name="Picture 5" descr="Text&#10;&#10;Description automatically generated"/>
-                    <pic:cNvPicPr>
-                      <a:picLocks noChangeAspect="1" noChangeArrowheads="1"/>
-                    </pic:cNvPicPr>
+                    <pic:cNvPr id="1" name="Picture 1" descr="Text&#10;&#10;Description automatically generated"/>
+                    <pic:cNvPicPr/>
                   </pic:nvPicPr>
                   <pic:blipFill>
-                    <a:blip r:embed="rId7">
-                      <a:extLst>
-                        <a:ext uri="{28A0092B-C50C-407E-A947-70E740481C1C}">
-                          <a14:useLocalDpi xmlns:a14="http://schemas.microsoft.com/office/drawing/2010/main" val="0"/>
-                        </a:ext>
-                      </a:extLst>
-                    </a:blip>
-                    <a:srcRect/>
+                    <a:blip r:embed="rId7"/>
                     <a:stretch>
                       <a:fillRect/>
                     </a:stretch>
                   </pic:blipFill>
-                  <pic:spPr bwMode="auto">
+                  <pic:spPr>
                     <a:xfrm>
                       <a:off x="0" y="0"/>
-                      <a:ext cx="2383921" cy="1279347"/>
+                      <a:ext cx="4705350" cy="2000250"/>
                     </a:xfrm>
                     <a:prstGeom prst="rect">
                       <a:avLst/>
                     </a:prstGeom>
-                    <a:noFill/>
-                    <a:ln>
-                      <a:noFill/>
-                    </a:ln>
                   </pic:spPr>
                 </pic:pic>
               </a:graphicData>
@@ -304,7 +317,6 @@
         <w:rPr>
           <w:lang w:val="en-US"/>
         </w:rPr>
-        <w:lastRenderedPageBreak/>
         <w:t xml:space="preserve"> </w:t>
       </w:r>
     </w:p>

</xml_diff>